<commit_message>
added some formatting on task1 team preliminary docx
</commit_message>
<xml_diff>
--- a/task1_team_preliminary/TT2L_GE_TeamPreliminary.docx
+++ b/task1_team_preliminary/TT2L_GE_TeamPreliminary.docx
@@ -37,6 +37,9 @@
         <w:jc w:val="center"/>
       </w:pPr>
       <w:r>
+        <w:rPr>
+          <w:noProof/>
+        </w:rPr>
         <w:drawing>
           <wp:inline distT="0" distB="0" distL="0" distR="0" wp14:anchorId="5A081E29" wp14:editId="36013AF2">
             <wp:extent cx="3994150" cy="1498600"/>
@@ -668,6 +671,7 @@
     <w:p>
       <w:pPr>
         <w:pStyle w:val="Heading2"/>
+        <w:spacing w:after="240"/>
         <w:jc w:val="both"/>
         <w:rPr>
           <w:rFonts w:ascii="Times New Roman" w:hAnsi="Times New Roman" w:cs="Times New Roman"/>
@@ -765,6 +769,7 @@
     <w:p>
       <w:pPr>
         <w:pStyle w:val="Heading4"/>
+        <w:spacing w:after="240"/>
         <w:jc w:val="both"/>
         <w:rPr>
           <w:rFonts w:ascii="Times New Roman" w:hAnsi="Times New Roman" w:cs="Times New Roman"/>
@@ -846,6 +851,7 @@
     <w:p>
       <w:pPr>
         <w:pStyle w:val="Heading4"/>
+        <w:spacing w:after="240"/>
         <w:jc w:val="both"/>
         <w:rPr>
           <w:rFonts w:ascii="Times New Roman" w:hAnsi="Times New Roman" w:cs="Times New Roman"/>
@@ -969,6 +975,7 @@
     <w:p>
       <w:pPr>
         <w:pStyle w:val="Heading4"/>
+        <w:spacing w:after="240"/>
         <w:jc w:val="both"/>
         <w:rPr>
           <w:rFonts w:ascii="Times New Roman" w:hAnsi="Times New Roman" w:cs="Times New Roman"/>
@@ -1109,6 +1116,7 @@
           <w:sz w:val="24"/>
           <w:szCs w:val="24"/>
         </w:rPr>
+        <w:lastRenderedPageBreak/>
         <w:t>Redeem</w:t>
       </w:r>
       <w:r>
@@ -1142,7 +1150,6 @@
           <w:sz w:val="24"/>
           <w:szCs w:val="24"/>
         </w:rPr>
-        <w:lastRenderedPageBreak/>
         <w:t>Leaderboard</w:t>
       </w:r>
       <w:r>
@@ -1166,6 +1173,7 @@
     <w:p>
       <w:pPr>
         <w:pStyle w:val="Heading4"/>
+        <w:spacing w:after="240"/>
         <w:jc w:val="both"/>
         <w:rPr>
           <w:rFonts w:ascii="Times New Roman" w:hAnsi="Times New Roman" w:cs="Times New Roman"/>
@@ -1250,6 +1258,7 @@
     <w:p>
       <w:pPr>
         <w:pStyle w:val="Heading4"/>
+        <w:spacing w:after="240"/>
         <w:jc w:val="both"/>
         <w:rPr>
           <w:rFonts w:ascii="Times New Roman" w:hAnsi="Times New Roman" w:cs="Times New Roman"/>
@@ -1334,6 +1343,7 @@
     <w:p>
       <w:pPr>
         <w:pStyle w:val="Heading4"/>
+        <w:spacing w:after="240"/>
         <w:jc w:val="both"/>
         <w:rPr>
           <w:rFonts w:ascii="Times New Roman" w:hAnsi="Times New Roman" w:cs="Times New Roman"/>
@@ -1414,6 +1424,7 @@
     <w:p>
       <w:pPr>
         <w:pStyle w:val="Heading4"/>
+        <w:spacing w:after="240"/>
         <w:jc w:val="both"/>
         <w:rPr>
           <w:rFonts w:ascii="Times New Roman" w:hAnsi="Times New Roman" w:cs="Times New Roman"/>
@@ -1496,6 +1507,7 @@
     <w:p>
       <w:pPr>
         <w:pStyle w:val="Heading4"/>
+        <w:spacing w:after="240"/>
         <w:jc w:val="both"/>
         <w:rPr>
           <w:rFonts w:ascii="Times New Roman" w:hAnsi="Times New Roman" w:cs="Times New Roman"/>
@@ -1612,6 +1624,7 @@
           <w:sz w:val="32"/>
           <w:szCs w:val="32"/>
         </w:rPr>
+        <w:lastRenderedPageBreak/>
         <w:t>2.3 Stakeholder Identification &amp; Analysis</w:t>
       </w:r>
     </w:p>
@@ -1887,7 +1900,6 @@
                       <w:sz w:val="24"/>
                       <w:szCs w:val="24"/>
                     </w:rPr>
-                    <w:lastRenderedPageBreak/>
                     <w:t>Secure, university-verified access</w:t>
                   </w:r>
                 </w:p>
@@ -1913,7 +1925,6 @@
                       <w:sz w:val="24"/>
                       <w:szCs w:val="24"/>
                     </w:rPr>
-                    <w:lastRenderedPageBreak/>
                     <w:t>Parking Admin Team</w:t>
                   </w:r>
                 </w:p>
@@ -1941,15 +1952,7 @@
                       <w:sz w:val="24"/>
                       <w:szCs w:val="24"/>
                     </w:rPr>
-                    <w:t>Accurate occupancy dat</w:t>
-                  </w:r>
-                  <w:r>
-                    <w:rPr>
-                      <w:rFonts w:ascii="Times New Roman" w:hAnsi="Times New Roman" w:cs="Times New Roman"/>
-                      <w:sz w:val="24"/>
-                      <w:szCs w:val="24"/>
-                    </w:rPr>
-                    <w:t>a</w:t>
+                    <w:t>Accurate occupancy data</w:t>
                   </w:r>
                 </w:p>
                 <w:p>
@@ -2275,6 +2278,7 @@
     <w:p>
       <w:pPr>
         <w:pStyle w:val="Heading4"/>
+        <w:spacing w:after="240"/>
         <w:jc w:val="both"/>
         <w:rPr>
           <w:rFonts w:ascii="Times New Roman" w:hAnsi="Times New Roman" w:cs="Times New Roman"/>
@@ -2380,6 +2384,7 @@
     <w:p>
       <w:pPr>
         <w:pStyle w:val="Heading4"/>
+        <w:spacing w:after="240"/>
         <w:jc w:val="both"/>
         <w:rPr>
           <w:rFonts w:ascii="Times New Roman" w:hAnsi="Times New Roman" w:cs="Times New Roman"/>
@@ -2504,6 +2509,7 @@
           <w:sz w:val="36"/>
           <w:szCs w:val="36"/>
         </w:rPr>
+        <w:lastRenderedPageBreak/>
         <w:t>3.0 Project Goals</w:t>
       </w:r>
       <w:r>
@@ -2520,6 +2526,7 @@
     <w:p>
       <w:pPr>
         <w:pStyle w:val="Heading2"/>
+        <w:spacing w:after="240"/>
         <w:jc w:val="both"/>
         <w:rPr>
           <w:rFonts w:ascii="Times New Roman" w:hAnsi="Times New Roman" w:cs="Times New Roman"/>
@@ -2638,6 +2645,7 @@
     <w:p>
       <w:pPr>
         <w:pStyle w:val="Heading3"/>
+        <w:spacing w:after="240"/>
         <w:jc w:val="both"/>
         <w:rPr>
           <w:rFonts w:ascii="Times New Roman" w:hAnsi="Times New Roman" w:cs="Times New Roman"/>
@@ -2719,7 +2727,6 @@
           <w:sz w:val="24"/>
           <w:szCs w:val="24"/>
         </w:rPr>
-        <w:lastRenderedPageBreak/>
         <w:t>Provide live parking availability to users, reducing time spent searching for spots.</w:t>
       </w:r>
     </w:p>
@@ -2737,6 +2744,7 @@
     <w:p>
       <w:pPr>
         <w:pStyle w:val="Heading3"/>
+        <w:spacing w:after="240"/>
         <w:jc w:val="both"/>
         <w:rPr>
           <w:rFonts w:ascii="Times New Roman" w:hAnsi="Times New Roman" w:cs="Times New Roman"/>
@@ -2837,6 +2845,7 @@
     <w:p>
       <w:pPr>
         <w:pStyle w:val="Heading3"/>
+        <w:spacing w:after="240"/>
         <w:jc w:val="both"/>
         <w:rPr>
           <w:rFonts w:ascii="Times New Roman" w:hAnsi="Times New Roman" w:cs="Times New Roman"/>
@@ -2954,27 +2963,8 @@
           <w:sz w:val="36"/>
           <w:szCs w:val="36"/>
         </w:rPr>
-        <w:t>4</w:t>
-      </w:r>
-      <w:r>
-        <w:rPr>
-          <w:rFonts w:ascii="Times New Roman" w:hAnsi="Times New Roman" w:cs="Times New Roman"/>
-          <w:b w:val="0"/>
-          <w:bCs w:val="0"/>
-          <w:sz w:val="36"/>
-          <w:szCs w:val="36"/>
-        </w:rPr>
-        <w:t xml:space="preserve">.0 Project </w:t>
-      </w:r>
-      <w:r>
-        <w:rPr>
-          <w:rFonts w:ascii="Times New Roman" w:hAnsi="Times New Roman" w:cs="Times New Roman"/>
-          <w:b w:val="0"/>
-          <w:bCs w:val="0"/>
-          <w:sz w:val="36"/>
-          <w:szCs w:val="36"/>
-        </w:rPr>
-        <w:t>Timeline</w:t>
+        <w:lastRenderedPageBreak/>
+        <w:t>4.0 Project Timeline</w:t>
       </w:r>
     </w:p>
     <w:p>
@@ -6190,6 +6180,7 @@
   <w:style w:type="character" w:default="1" w:styleId="DefaultParagraphFont">
     <w:name w:val="Default Paragraph Font"/>
     <w:uiPriority w:val="1"/>
+    <w:semiHidden/>
     <w:unhideWhenUsed/>
   </w:style>
   <w:style w:type="table" w:default="1" w:styleId="TableNormal">

</xml_diff>

<commit_message>
update on task 2
</commit_message>
<xml_diff>
--- a/task1_team_preliminary/TT2L_GE_TeamPreliminary.docx
+++ b/task1_team_preliminary/TT2L_GE_TeamPreliminary.docx
@@ -507,6 +507,12 @@
                 <w:lang w:val="en-MY"/>
               </w:rPr>
             </w:pPr>
+            <w:r>
+              <w:rPr>
+                <w:lang w:val="en-MY"/>
+              </w:rPr>
+              <w:t>1211111244</w:t>
+            </w:r>
           </w:p>
         </w:tc>
       </w:tr>
@@ -554,6 +560,9 @@
             <w:pPr>
               <w:jc w:val="center"/>
             </w:pPr>
+            <w:r>
+              <w:t>1211109618</w:t>
+            </w:r>
           </w:p>
         </w:tc>
       </w:tr>
@@ -635,13 +644,8 @@
             <w:pPr>
               <w:jc w:val="center"/>
             </w:pPr>
-            <w:proofErr w:type="spellStart"/>
             <w:r>
-              <w:t>Shazreen</w:t>
-            </w:r>
-            <w:proofErr w:type="spellEnd"/>
-            <w:r>
-              <w:t xml:space="preserve"> Binti Sheridan</w:t>
+              <w:t>Shazreen Binti Sheridan</w:t>
             </w:r>
           </w:p>
         </w:tc>
@@ -919,25 +923,7 @@
           <w:sz w:val="24"/>
           <w:szCs w:val="24"/>
         </w:rPr>
-        <w:t xml:space="preserve">Passengers </w:t>
-      </w:r>
-      <w:proofErr w:type="gramStart"/>
-      <w:r>
-        <w:rPr>
-          <w:rFonts w:ascii="Times New Roman" w:hAnsi="Times New Roman" w:cs="Times New Roman"/>
-          <w:sz w:val="24"/>
-          <w:szCs w:val="24"/>
-        </w:rPr>
-        <w:t>search</w:t>
-      </w:r>
-      <w:proofErr w:type="gramEnd"/>
-      <w:r>
-        <w:rPr>
-          <w:rFonts w:ascii="Times New Roman" w:hAnsi="Times New Roman" w:cs="Times New Roman"/>
-          <w:sz w:val="24"/>
-          <w:szCs w:val="24"/>
-        </w:rPr>
-        <w:t xml:space="preserve"> or filter rides by schedule, proximity, or preferred vehicle type, then request to join.</w:t>
+        <w:t>Passengers search or filter rides by schedule, proximity, or preferred vehicle type, then request to join.</w:t>
       </w:r>
     </w:p>
     <w:p>
@@ -1552,25 +1538,7 @@
           <w:sz w:val="24"/>
           <w:szCs w:val="24"/>
         </w:rPr>
-        <w:t xml:space="preserve">Mobile-first design </w:t>
-      </w:r>
-      <w:proofErr w:type="gramStart"/>
-      <w:r>
-        <w:rPr>
-          <w:rFonts w:ascii="Times New Roman" w:hAnsi="Times New Roman" w:cs="Times New Roman"/>
-          <w:sz w:val="24"/>
-          <w:szCs w:val="24"/>
-        </w:rPr>
-        <w:t>targeting</w:t>
-      </w:r>
-      <w:proofErr w:type="gramEnd"/>
-      <w:r>
-        <w:rPr>
-          <w:rFonts w:ascii="Times New Roman" w:hAnsi="Times New Roman" w:cs="Times New Roman"/>
-          <w:sz w:val="24"/>
-          <w:szCs w:val="24"/>
-        </w:rPr>
-        <w:t xml:space="preserve"> iOS and Android.</w:t>
+        <w:t>Mobile-first design targeting iOS and Android.</w:t>
       </w:r>
     </w:p>
     <w:p>
@@ -2178,23 +2146,13 @@
                       <w:szCs w:val="24"/>
                     </w:rPr>
                   </w:pPr>
-                  <w:proofErr w:type="gramStart"/>
                   <w:r>
                     <w:rPr>
                       <w:rFonts w:ascii="Times New Roman" w:hAnsi="Times New Roman" w:cs="Times New Roman"/>
                       <w:sz w:val="24"/>
                       <w:szCs w:val="24"/>
                     </w:rPr>
-                    <w:t>Approve</w:t>
-                  </w:r>
-                  <w:proofErr w:type="gramEnd"/>
-                  <w:r>
-                    <w:rPr>
-                      <w:rFonts w:ascii="Times New Roman" w:hAnsi="Times New Roman" w:cs="Times New Roman"/>
-                      <w:sz w:val="24"/>
-                      <w:szCs w:val="24"/>
-                    </w:rPr>
-                    <w:t xml:space="preserve"> incentives</w:t>
+                    <w:t>Approve incentives</w:t>
                   </w:r>
                 </w:p>
                 <w:p>

</xml_diff>

<commit_message>
update Task1 and remove context diagram from task2
</commit_message>
<xml_diff>
--- a/task1_team_preliminary/TT2L_GE_TeamPreliminary.docx
+++ b/task1_team_preliminary/TT2L_GE_TeamPreliminary.docx
@@ -1282,6 +1282,7 @@
           <w:sz w:val="24"/>
           <w:szCs w:val="24"/>
         </w:rPr>
+        <w:lastRenderedPageBreak/>
         <w:t>Leaderboard</w:t>
       </w:r>
       <w:r>
@@ -1693,6 +1694,7 @@
           <w:sz w:val="32"/>
           <w:szCs w:val="32"/>
         </w:rPr>
+        <w:lastRenderedPageBreak/>
         <w:t>2.2 Non-Functional Scope</w:t>
       </w:r>
     </w:p>
@@ -1921,6 +1923,29 @@
           <w:szCs w:val="24"/>
         </w:rPr>
         <w:t xml:space="preserve"> iOS and Android.</w:t>
+      </w:r>
+    </w:p>
+    <w:p>
+      <w:pPr>
+        <w:pStyle w:val="ListParagraph"/>
+        <w:numPr>
+          <w:ilvl w:val="0"/>
+          <w:numId w:val="16"/>
+        </w:numPr>
+        <w:jc w:val="both"/>
+        <w:rPr>
+          <w:rFonts w:ascii="Times New Roman" w:hAnsi="Times New Roman" w:cs="Times New Roman"/>
+          <w:sz w:val="24"/>
+          <w:szCs w:val="24"/>
+        </w:rPr>
+      </w:pPr>
+      <w:r>
+        <w:rPr>
+          <w:rFonts w:ascii="Times New Roman" w:hAnsi="Times New Roman" w:cs="Times New Roman"/>
+          <w:sz w:val="24"/>
+          <w:szCs w:val="24"/>
+        </w:rPr>
+        <w:t>Only Web-based design for admin dashboard</w:t>
       </w:r>
     </w:p>
     <w:p>
@@ -2567,6 +2592,7 @@
                 <w:sz w:val="24"/>
                 <w:szCs w:val="24"/>
               </w:rPr>
+              <w:lastRenderedPageBreak/>
               <w:t xml:space="preserve"> </w:t>
             </w:r>
           </w:p>
@@ -3181,25 +3207,8 @@
           <w:sz w:val="24"/>
           <w:szCs w:val="24"/>
         </w:rPr>
-        <w:t xml:space="preserve">Enhance user safety with emergency contact registration and an SOS button, allowing real-time alerts and ride </w:t>
-      </w:r>
-      <w:proofErr w:type="gramStart"/>
-      <w:r>
-        <w:rPr>
-          <w:rFonts w:ascii="Times New Roman" w:hAnsi="Times New Roman" w:cs="Times New Roman"/>
-          <w:sz w:val="24"/>
-          <w:szCs w:val="24"/>
-        </w:rPr>
-        <w:t>detail</w:t>
-      </w:r>
-      <w:proofErr w:type="gramEnd"/>
-      <w:r>
-        <w:rPr>
-          <w:rFonts w:ascii="Times New Roman" w:hAnsi="Times New Roman" w:cs="Times New Roman"/>
-          <w:sz w:val="24"/>
-          <w:szCs w:val="24"/>
-        </w:rPr>
-        <w:t xml:space="preserve"> sharing with selected contacts during emergencies, supported by systematic ride history tracking.</w:t>
+        <w:lastRenderedPageBreak/>
+        <w:t>Enhance user safety with emergency contact registration and an SOS button, allowing real-time alerts and ride detail sharing with selected contacts during emergencies, supported by systematic ride history tracking.</w:t>
       </w:r>
     </w:p>
     <w:p>

</xml_diff>